<commit_message>
Casos de uso diagrama actualizado
</commit_message>
<xml_diff>
--- a/requisitos enlistados.docx
+++ b/requisitos enlistados.docx
@@ -13,6 +13,12 @@
         <w:rPr>
           <w:highlight w:val="yellow"/>
         </w:rPr>
+        <w:t>SEG</w:t>
+      </w:r>
+      <w:r>
+        <w:rPr>
+          <w:highlight w:val="yellow"/>
+        </w:rPr>
         <w:t>*</w:t>
       </w:r>
       <w:r>
@@ -457,7 +463,7 @@
         </w:rPr>
       </w:pPr>
       <w:r>
-        <w:t>Módulo: Catálogo y Recomendaciones</w:t>
+        <w:t xml:space="preserve">Módulo: Catálogo </w:t>
       </w:r>
     </w:p>
     <w:p>

</xml_diff>

<commit_message>
Reorganizacion de estructura de carpetas mapa navegable
</commit_message>
<xml_diff>
--- a/requisitos enlistados.docx
+++ b/requisitos enlistados.docx
@@ -399,12 +399,12 @@
     <w:p>
       <w:pPr>
         <w:rPr>
-          <w:highlight w:val="yellow"/>
-        </w:rPr>
-      </w:pPr>
-      <w:r>
-        <w:rPr>
-          <w:highlight w:val="yellow"/>
+          <w:highlight w:val="green"/>
+        </w:rPr>
+      </w:pPr>
+      <w:r>
+        <w:rPr>
+          <w:highlight w:val="green"/>
         </w:rPr>
         <w:t>RF-017 Visualizar barra de progreso del pedido</w:t>
       </w:r>
@@ -412,20 +412,25 @@
     <w:p>
       <w:pPr>
         <w:rPr>
-          <w:highlight w:val="yellow"/>
-        </w:rPr>
-      </w:pPr>
-      <w:r>
-        <w:rPr>
-          <w:highlight w:val="yellow"/>
+          <w:highlight w:val="green"/>
+        </w:rPr>
+      </w:pPr>
+      <w:r>
+        <w:rPr>
+          <w:highlight w:val="green"/>
         </w:rPr>
         <w:t>RF-018 Consultar detalles del pedido</w:t>
       </w:r>
     </w:p>
     <w:p>
-      <w:r>
-        <w:rPr>
-          <w:highlight w:val="yellow"/>
+      <w:pPr>
+        <w:rPr>
+          <w:highlight w:val="green"/>
+        </w:rPr>
+      </w:pPr>
+      <w:r>
+        <w:rPr>
+          <w:highlight w:val="green"/>
         </w:rPr>
         <w:t>RF-019 Visualizar diseño renderizado</w:t>
       </w:r>
@@ -433,21 +438,9 @@
     <w:p>
       <w:r>
         <w:rPr>
-          <w:highlight w:val="yellow"/>
-        </w:rPr>
-        <w:t>RF-02</w:t>
-      </w:r>
-      <w:r>
-        <w:rPr>
-          <w:highlight w:val="yellow"/>
-        </w:rPr>
-        <w:t>0</w:t>
-      </w:r>
-      <w:r>
-        <w:rPr>
-          <w:highlight w:val="yellow"/>
-        </w:rPr>
-        <w:t xml:space="preserve"> Visualizar imagen del producto terminado</w:t>
+          <w:highlight w:val="green"/>
+        </w:rPr>
+        <w:t>RF-020 Visualizar imagen del producto terminado</w:t>
       </w:r>
     </w:p>
     <w:p/>
@@ -964,6 +957,1228 @@
         <w:t>Exportar reportes en formato PDF y CSV</w:t>
       </w:r>
     </w:p>
+    <w:p/>
+    <w:p/>
+    <w:tbl>
+      <w:tblPr>
+        <w:tblW w:w="0" w:type="auto"/>
+        <w:tblCellSpacing w:w="15" w:type="dxa"/>
+        <w:tblCellMar>
+          <w:top w:w="15" w:type="dxa"/>
+          <w:left w:w="15" w:type="dxa"/>
+          <w:bottom w:w="15" w:type="dxa"/>
+          <w:right w:w="15" w:type="dxa"/>
+        </w:tblCellMar>
+        <w:tblLook w:val="04A0" w:firstRow="1" w:lastRow="0" w:firstColumn="1" w:lastColumn="0" w:noHBand="0" w:noVBand="1"/>
+      </w:tblPr>
+      <w:tblGrid>
+        <w:gridCol w:w="1705"/>
+        <w:gridCol w:w="2418"/>
+        <w:gridCol w:w="1106"/>
+        <w:gridCol w:w="1457"/>
+        <w:gridCol w:w="2152"/>
+      </w:tblGrid>
+      <w:tr>
+        <w:trPr>
+          <w:tblHeader/>
+          <w:tblCellSpacing w:w="15" w:type="dxa"/>
+        </w:trPr>
+        <w:tc>
+          <w:tcPr>
+            <w:tcW w:w="0" w:type="auto"/>
+            <w:vAlign w:val="center"/>
+            <w:hideMark/>
+          </w:tcPr>
+          <w:p>
+            <w:pPr>
+              <w:rPr>
+                <w:b/>
+                <w:bCs/>
+              </w:rPr>
+            </w:pPr>
+            <w:r>
+              <w:rPr>
+                <w:b/>
+                <w:bCs/>
+              </w:rPr>
+              <w:t>Requerimiento</w:t>
+            </w:r>
+          </w:p>
+        </w:tc>
+        <w:tc>
+          <w:tcPr>
+            <w:tcW w:w="0" w:type="auto"/>
+            <w:vAlign w:val="center"/>
+            <w:hideMark/>
+          </w:tcPr>
+          <w:p>
+            <w:pPr>
+              <w:rPr>
+                <w:b/>
+                <w:bCs/>
+              </w:rPr>
+            </w:pPr>
+            <w:r>
+              <w:rPr>
+                <w:b/>
+                <w:bCs/>
+              </w:rPr>
+              <w:t>Página</w:t>
+            </w:r>
+          </w:p>
+        </w:tc>
+        <w:tc>
+          <w:tcPr>
+            <w:tcW w:w="0" w:type="auto"/>
+            <w:vAlign w:val="center"/>
+            <w:hideMark/>
+          </w:tcPr>
+          <w:p>
+            <w:pPr>
+              <w:rPr>
+                <w:b/>
+                <w:bCs/>
+              </w:rPr>
+            </w:pPr>
+            <w:r>
+              <w:rPr>
+                <w:b/>
+                <w:bCs/>
+              </w:rPr>
+              <w:t>Asignado a</w:t>
+            </w:r>
+          </w:p>
+        </w:tc>
+        <w:tc>
+          <w:tcPr>
+            <w:tcW w:w="0" w:type="auto"/>
+            <w:vAlign w:val="center"/>
+            <w:hideMark/>
+          </w:tcPr>
+          <w:p>
+            <w:pPr>
+              <w:rPr>
+                <w:b/>
+                <w:bCs/>
+              </w:rPr>
+            </w:pPr>
+            <w:r>
+              <w:rPr>
+                <w:b/>
+                <w:bCs/>
+              </w:rPr>
+              <w:t>Estado</w:t>
+            </w:r>
+          </w:p>
+        </w:tc>
+        <w:tc>
+          <w:tcPr>
+            <w:tcW w:w="0" w:type="auto"/>
+            <w:vAlign w:val="center"/>
+            <w:hideMark/>
+          </w:tcPr>
+          <w:p>
+            <w:pPr>
+              <w:rPr>
+                <w:b/>
+                <w:bCs/>
+              </w:rPr>
+            </w:pPr>
+            <w:r>
+              <w:rPr>
+                <w:b/>
+                <w:bCs/>
+              </w:rPr>
+              <w:t>Comentarios</w:t>
+            </w:r>
+          </w:p>
+        </w:tc>
+      </w:tr>
+      <w:tr>
+        <w:trPr>
+          <w:tblCellSpacing w:w="15" w:type="dxa"/>
+        </w:trPr>
+        <w:tc>
+          <w:tcPr>
+            <w:tcW w:w="0" w:type="auto"/>
+            <w:vAlign w:val="center"/>
+            <w:hideMark/>
+          </w:tcPr>
+          <w:p>
+            <w:r>
+              <w:t>RF-001</w:t>
+            </w:r>
+          </w:p>
+        </w:tc>
+        <w:tc>
+          <w:tcPr>
+            <w:tcW w:w="0" w:type="auto"/>
+            <w:vAlign w:val="center"/>
+            <w:hideMark/>
+          </w:tcPr>
+          <w:p>
+            <w:r>
+              <w:t>register.html</w:t>
+            </w:r>
+          </w:p>
+        </w:tc>
+        <w:tc>
+          <w:tcPr>
+            <w:tcW w:w="0" w:type="auto"/>
+            <w:vAlign w:val="center"/>
+            <w:hideMark/>
+          </w:tcPr>
+          <w:p>
+            <w:r>
+              <w:t>Fabián</w:t>
+            </w:r>
+          </w:p>
+        </w:tc>
+        <w:tc>
+          <w:tcPr>
+            <w:tcW w:w="0" w:type="auto"/>
+            <w:vAlign w:val="center"/>
+            <w:hideMark/>
+          </w:tcPr>
+          <w:p>
+            <w:r>
+              <w:rPr>
+                <w:rFonts w:ascii="Segoe UI Emoji" w:hAnsi="Segoe UI Emoji" w:cs="Segoe UI Emoji"/>
+              </w:rPr>
+              <w:t>🎨</w:t>
+            </w:r>
+            <w:r>
+              <w:t xml:space="preserve"> Estilizada (CSS)</w:t>
+            </w:r>
+          </w:p>
+        </w:tc>
+        <w:tc>
+          <w:tcPr>
+            <w:tcW w:w="0" w:type="auto"/>
+            <w:vAlign w:val="center"/>
+            <w:hideMark/>
+          </w:tcPr>
+          <w:p>
+            <w:r>
+              <w:t>Falta validación JS</w:t>
+            </w:r>
+          </w:p>
+        </w:tc>
+      </w:tr>
+      <w:tr>
+        <w:trPr>
+          <w:tblCellSpacing w:w="15" w:type="dxa"/>
+        </w:trPr>
+        <w:tc>
+          <w:tcPr>
+            <w:tcW w:w="0" w:type="auto"/>
+            <w:vAlign w:val="center"/>
+            <w:hideMark/>
+          </w:tcPr>
+          <w:p>
+            <w:r>
+              <w:t>RF-002</w:t>
+            </w:r>
+          </w:p>
+        </w:tc>
+        <w:tc>
+          <w:tcPr>
+            <w:tcW w:w="0" w:type="auto"/>
+            <w:vAlign w:val="center"/>
+            <w:hideMark/>
+          </w:tcPr>
+          <w:p>
+            <w:r>
+              <w:t>login.html</w:t>
+            </w:r>
+          </w:p>
+        </w:tc>
+        <w:tc>
+          <w:tcPr>
+            <w:tcW w:w="0" w:type="auto"/>
+            <w:vAlign w:val="center"/>
+            <w:hideMark/>
+          </w:tcPr>
+          <w:p>
+            <w:r>
+              <w:t>Camila</w:t>
+            </w:r>
+          </w:p>
+        </w:tc>
+        <w:tc>
+          <w:tcPr>
+            <w:tcW w:w="0" w:type="auto"/>
+            <w:vAlign w:val="center"/>
+            <w:hideMark/>
+          </w:tcPr>
+          <w:p>
+            <w:r>
+              <w:rPr>
+                <w:rFonts w:ascii="Segoe UI Emoji" w:hAnsi="Segoe UI Emoji" w:cs="Segoe UI Emoji"/>
+              </w:rPr>
+              <w:t>✅</w:t>
+            </w:r>
+            <w:r>
+              <w:t xml:space="preserve"> Completa</w:t>
+            </w:r>
+          </w:p>
+        </w:tc>
+        <w:tc>
+          <w:tcPr>
+            <w:tcW w:w="0" w:type="auto"/>
+            <w:vAlign w:val="center"/>
+            <w:hideMark/>
+          </w:tcPr>
+          <w:p>
+            <w:r>
+              <w:t xml:space="preserve">Lista para conexión a </w:t>
+            </w:r>
+            <w:proofErr w:type="spellStart"/>
+            <w:r>
+              <w:t>backend</w:t>
+            </w:r>
+            <w:proofErr w:type="spellEnd"/>
+          </w:p>
+        </w:tc>
+      </w:tr>
+      <w:tr>
+        <w:trPr>
+          <w:tblCellSpacing w:w="15" w:type="dxa"/>
+        </w:trPr>
+        <w:tc>
+          <w:tcPr>
+            <w:tcW w:w="0" w:type="auto"/>
+            <w:vAlign w:val="center"/>
+            <w:hideMark/>
+          </w:tcPr>
+          <w:p>
+            <w:r>
+              <w:t>RF-003</w:t>
+            </w:r>
+          </w:p>
+        </w:tc>
+        <w:tc>
+          <w:tcPr>
+            <w:tcW w:w="0" w:type="auto"/>
+            <w:vAlign w:val="center"/>
+            <w:hideMark/>
+          </w:tcPr>
+          <w:p>
+            <w:r>
+              <w:t>recuperar.html</w:t>
+            </w:r>
+          </w:p>
+        </w:tc>
+        <w:tc>
+          <w:tcPr>
+            <w:tcW w:w="0" w:type="auto"/>
+            <w:vAlign w:val="center"/>
+            <w:hideMark/>
+          </w:tcPr>
+          <w:p>
+            <w:r>
+              <w:t>Camila</w:t>
+            </w:r>
+          </w:p>
+        </w:tc>
+        <w:tc>
+          <w:tcPr>
+            <w:tcW w:w="0" w:type="auto"/>
+            <w:vAlign w:val="center"/>
+            <w:hideMark/>
+          </w:tcPr>
+          <w:p>
+            <w:r>
+              <w:rPr>
+                <w:rFonts w:ascii="Segoe UI Emoji" w:hAnsi="Segoe UI Emoji" w:cs="Segoe UI Emoji"/>
+              </w:rPr>
+              <w:t>❌</w:t>
+            </w:r>
+            <w:r>
+              <w:t xml:space="preserve"> No iniciada</w:t>
+            </w:r>
+          </w:p>
+        </w:tc>
+        <w:tc>
+          <w:tcPr>
+            <w:tcW w:w="0" w:type="auto"/>
+            <w:vAlign w:val="center"/>
+            <w:hideMark/>
+          </w:tcPr>
+          <w:p/>
+        </w:tc>
+      </w:tr>
+      <w:tr>
+        <w:trPr>
+          <w:tblCellSpacing w:w="15" w:type="dxa"/>
+        </w:trPr>
+        <w:tc>
+          <w:tcPr>
+            <w:tcW w:w="0" w:type="auto"/>
+            <w:vAlign w:val="center"/>
+            <w:hideMark/>
+          </w:tcPr>
+          <w:p>
+            <w:r>
+              <w:t>RF-004</w:t>
+            </w:r>
+          </w:p>
+        </w:tc>
+        <w:tc>
+          <w:tcPr>
+            <w:tcW w:w="0" w:type="auto"/>
+            <w:vAlign w:val="center"/>
+            <w:hideMark/>
+          </w:tcPr>
+          <w:p>
+            <w:r>
+              <w:t>usuario/perfil.html</w:t>
+            </w:r>
+          </w:p>
+        </w:tc>
+        <w:tc>
+          <w:tcPr>
+            <w:tcW w:w="0" w:type="auto"/>
+            <w:vAlign w:val="center"/>
+            <w:hideMark/>
+          </w:tcPr>
+          <w:p>
+            <w:r>
+              <w:t>Fabián</w:t>
+            </w:r>
+          </w:p>
+        </w:tc>
+        <w:tc>
+          <w:tcPr>
+            <w:tcW w:w="0" w:type="auto"/>
+            <w:vAlign w:val="center"/>
+            <w:hideMark/>
+          </w:tcPr>
+          <w:p>
+            <w:r>
+              <w:rPr>
+                <w:rFonts w:ascii="Segoe UI Emoji" w:hAnsi="Segoe UI Emoji" w:cs="Segoe UI Emoji"/>
+              </w:rPr>
+              <w:t>❌</w:t>
+            </w:r>
+            <w:r>
+              <w:t xml:space="preserve"> No iniciada</w:t>
+            </w:r>
+          </w:p>
+        </w:tc>
+        <w:tc>
+          <w:tcPr>
+            <w:tcW w:w="0" w:type="auto"/>
+            <w:vAlign w:val="center"/>
+            <w:hideMark/>
+          </w:tcPr>
+          <w:p/>
+        </w:tc>
+      </w:tr>
+      <w:tr>
+        <w:trPr>
+          <w:tblCellSpacing w:w="15" w:type="dxa"/>
+        </w:trPr>
+        <w:tc>
+          <w:tcPr>
+            <w:tcW w:w="0" w:type="auto"/>
+            <w:vAlign w:val="center"/>
+            <w:hideMark/>
+          </w:tcPr>
+          <w:p>
+            <w:r>
+              <w:t>RF-005</w:t>
+            </w:r>
+          </w:p>
+        </w:tc>
+        <w:tc>
+          <w:tcPr>
+            <w:tcW w:w="0" w:type="auto"/>
+            <w:vAlign w:val="center"/>
+            <w:hideMark/>
+          </w:tcPr>
+          <w:p>
+            <w:proofErr w:type="spellStart"/>
+            <w:r>
+              <w:t>admin</w:t>
+            </w:r>
+            <w:proofErr w:type="spellEnd"/>
+            <w:r>
+              <w:t>/usuarios.html</w:t>
+            </w:r>
+          </w:p>
+        </w:tc>
+        <w:tc>
+          <w:tcPr>
+            <w:tcW w:w="0" w:type="auto"/>
+            <w:vAlign w:val="center"/>
+            <w:hideMark/>
+          </w:tcPr>
+          <w:p>
+            <w:r>
+              <w:t>Julián</w:t>
+            </w:r>
+          </w:p>
+        </w:tc>
+        <w:tc>
+          <w:tcPr>
+            <w:tcW w:w="0" w:type="auto"/>
+            <w:vAlign w:val="center"/>
+            <w:hideMark/>
+          </w:tcPr>
+          <w:p>
+            <w:r>
+              <w:rPr>
+                <w:rFonts w:ascii="Segoe UI Emoji" w:hAnsi="Segoe UI Emoji" w:cs="Segoe UI Emoji"/>
+              </w:rPr>
+              <w:t>❌</w:t>
+            </w:r>
+            <w:r>
+              <w:t xml:space="preserve"> No iniciada</w:t>
+            </w:r>
+          </w:p>
+        </w:tc>
+        <w:tc>
+          <w:tcPr>
+            <w:tcW w:w="0" w:type="auto"/>
+            <w:vAlign w:val="center"/>
+            <w:hideMark/>
+          </w:tcPr>
+          <w:p/>
+        </w:tc>
+      </w:tr>
+      <w:tr>
+        <w:trPr>
+          <w:tblCellSpacing w:w="15" w:type="dxa"/>
+        </w:trPr>
+        <w:tc>
+          <w:tcPr>
+            <w:tcW w:w="0" w:type="auto"/>
+            <w:vAlign w:val="center"/>
+            <w:hideMark/>
+          </w:tcPr>
+          <w:p>
+            <w:r>
+              <w:t>RF-006</w:t>
+            </w:r>
+          </w:p>
+        </w:tc>
+        <w:tc>
+          <w:tcPr>
+            <w:tcW w:w="0" w:type="auto"/>
+            <w:vAlign w:val="center"/>
+            <w:hideMark/>
+          </w:tcPr>
+          <w:p>
+            <w:r>
+              <w:t xml:space="preserve">(botón </w:t>
+            </w:r>
+            <w:proofErr w:type="spellStart"/>
+            <w:r>
+              <w:t>logout</w:t>
+            </w:r>
+            <w:proofErr w:type="spellEnd"/>
+            <w:r>
+              <w:t xml:space="preserve"> en </w:t>
+            </w:r>
+            <w:proofErr w:type="spellStart"/>
+            <w:r>
+              <w:t>header</w:t>
+            </w:r>
+            <w:proofErr w:type="spellEnd"/>
+            <w:r>
+              <w:t>)</w:t>
+            </w:r>
+          </w:p>
+        </w:tc>
+        <w:tc>
+          <w:tcPr>
+            <w:tcW w:w="0" w:type="auto"/>
+            <w:vAlign w:val="center"/>
+            <w:hideMark/>
+          </w:tcPr>
+          <w:p>
+            <w:r>
+              <w:t>Fabián</w:t>
+            </w:r>
+          </w:p>
+        </w:tc>
+        <w:tc>
+          <w:tcPr>
+            <w:tcW w:w="0" w:type="auto"/>
+            <w:vAlign w:val="center"/>
+            <w:hideMark/>
+          </w:tcPr>
+          <w:p>
+            <w:r>
+              <w:rPr>
+                <w:rFonts w:ascii="Segoe UI Emoji" w:hAnsi="Segoe UI Emoji" w:cs="Segoe UI Emoji"/>
+              </w:rPr>
+              <w:t>⚙️</w:t>
+            </w:r>
+            <w:r>
+              <w:t xml:space="preserve"> Lógica parcial</w:t>
+            </w:r>
+          </w:p>
+        </w:tc>
+        <w:tc>
+          <w:tcPr>
+            <w:tcW w:w="0" w:type="auto"/>
+            <w:vAlign w:val="center"/>
+            <w:hideMark/>
+          </w:tcPr>
+          <w:p>
+            <w:r>
+              <w:t>Implementado en JS</w:t>
+            </w:r>
+          </w:p>
+        </w:tc>
+      </w:tr>
+      <w:tr>
+        <w:trPr>
+          <w:tblCellSpacing w:w="15" w:type="dxa"/>
+        </w:trPr>
+        <w:tc>
+          <w:tcPr>
+            <w:tcW w:w="0" w:type="auto"/>
+            <w:vAlign w:val="center"/>
+            <w:hideMark/>
+          </w:tcPr>
+          <w:p>
+            <w:r>
+              <w:lastRenderedPageBreak/>
+              <w:t>RF-007 - RF-012</w:t>
+            </w:r>
+          </w:p>
+        </w:tc>
+        <w:tc>
+          <w:tcPr>
+            <w:tcW w:w="0" w:type="auto"/>
+            <w:vAlign w:val="center"/>
+            <w:hideMark/>
+          </w:tcPr>
+          <w:p>
+            <w:r>
+              <w:t>personalizar.html</w:t>
+            </w:r>
+          </w:p>
+        </w:tc>
+        <w:tc>
+          <w:tcPr>
+            <w:tcW w:w="0" w:type="auto"/>
+            <w:vAlign w:val="center"/>
+            <w:hideMark/>
+          </w:tcPr>
+          <w:p>
+            <w:r>
+              <w:t>Julián</w:t>
+            </w:r>
+          </w:p>
+        </w:tc>
+        <w:tc>
+          <w:tcPr>
+            <w:tcW w:w="0" w:type="auto"/>
+            <w:vAlign w:val="center"/>
+            <w:hideMark/>
+          </w:tcPr>
+          <w:p>
+            <w:r>
+              <w:rPr>
+                <w:rFonts w:ascii="Segoe UI Emoji" w:hAnsi="Segoe UI Emoji" w:cs="Segoe UI Emoji"/>
+              </w:rPr>
+              <w:t>🧱</w:t>
+            </w:r>
+            <w:r>
+              <w:t xml:space="preserve"> Maquetada (HTML)</w:t>
+            </w:r>
+          </w:p>
+        </w:tc>
+        <w:tc>
+          <w:tcPr>
+            <w:tcW w:w="0" w:type="auto"/>
+            <w:vAlign w:val="center"/>
+            <w:hideMark/>
+          </w:tcPr>
+          <w:p>
+            <w:r>
+              <w:t>Falta CSS y JS</w:t>
+            </w:r>
+          </w:p>
+        </w:tc>
+      </w:tr>
+      <w:tr>
+        <w:trPr>
+          <w:tblCellSpacing w:w="15" w:type="dxa"/>
+        </w:trPr>
+        <w:tc>
+          <w:tcPr>
+            <w:tcW w:w="0" w:type="auto"/>
+            <w:vAlign w:val="center"/>
+            <w:hideMark/>
+          </w:tcPr>
+          <w:p>
+            <w:r>
+              <w:t>RF-013 - RF-015</w:t>
+            </w:r>
+          </w:p>
+        </w:tc>
+        <w:tc>
+          <w:tcPr>
+            <w:tcW w:w="0" w:type="auto"/>
+            <w:vAlign w:val="center"/>
+            <w:hideMark/>
+          </w:tcPr>
+          <w:p>
+            <w:r>
+              <w:t>contacto.html</w:t>
+            </w:r>
+          </w:p>
+        </w:tc>
+        <w:tc>
+          <w:tcPr>
+            <w:tcW w:w="0" w:type="auto"/>
+            <w:vAlign w:val="center"/>
+            <w:hideMark/>
+          </w:tcPr>
+          <w:p>
+            <w:r>
+              <w:t>Julián</w:t>
+            </w:r>
+          </w:p>
+        </w:tc>
+        <w:tc>
+          <w:tcPr>
+            <w:tcW w:w="0" w:type="auto"/>
+            <w:vAlign w:val="center"/>
+            <w:hideMark/>
+          </w:tcPr>
+          <w:p>
+            <w:r>
+              <w:rPr>
+                <w:rFonts w:ascii="Segoe UI Emoji" w:hAnsi="Segoe UI Emoji" w:cs="Segoe UI Emoji"/>
+              </w:rPr>
+              <w:t>🧱</w:t>
+            </w:r>
+            <w:r>
+              <w:t xml:space="preserve"> Maquetada (HTML)</w:t>
+            </w:r>
+          </w:p>
+        </w:tc>
+        <w:tc>
+          <w:tcPr>
+            <w:tcW w:w="0" w:type="auto"/>
+            <w:vAlign w:val="center"/>
+            <w:hideMark/>
+          </w:tcPr>
+          <w:p>
+            <w:r>
+              <w:t>Agregar campo términos, validación simple</w:t>
+            </w:r>
+          </w:p>
+        </w:tc>
+      </w:tr>
+      <w:tr>
+        <w:trPr>
+          <w:tblCellSpacing w:w="15" w:type="dxa"/>
+        </w:trPr>
+        <w:tc>
+          <w:tcPr>
+            <w:tcW w:w="0" w:type="auto"/>
+            <w:vAlign w:val="center"/>
+            <w:hideMark/>
+          </w:tcPr>
+          <w:p>
+            <w:r>
+              <w:t>RF-016 - RF-020</w:t>
+            </w:r>
+          </w:p>
+        </w:tc>
+        <w:tc>
+          <w:tcPr>
+            <w:tcW w:w="0" w:type="auto"/>
+            <w:vAlign w:val="center"/>
+            <w:hideMark/>
+          </w:tcPr>
+          <w:p>
+            <w:r>
+              <w:t>usuario/mis-pedidos.html</w:t>
+            </w:r>
+          </w:p>
+        </w:tc>
+        <w:tc>
+          <w:tcPr>
+            <w:tcW w:w="0" w:type="auto"/>
+            <w:vAlign w:val="center"/>
+            <w:hideMark/>
+          </w:tcPr>
+          <w:p>
+            <w:r>
+              <w:t>Fabián</w:t>
+            </w:r>
+          </w:p>
+        </w:tc>
+        <w:tc>
+          <w:tcPr>
+            <w:tcW w:w="0" w:type="auto"/>
+            <w:vAlign w:val="center"/>
+            <w:hideMark/>
+          </w:tcPr>
+          <w:p>
+            <w:r>
+              <w:rPr>
+                <w:rFonts w:ascii="Segoe UI Emoji" w:hAnsi="Segoe UI Emoji" w:cs="Segoe UI Emoji"/>
+              </w:rPr>
+              <w:t>❌</w:t>
+            </w:r>
+            <w:r>
+              <w:t xml:space="preserve"> No iniciada</w:t>
+            </w:r>
+          </w:p>
+        </w:tc>
+        <w:tc>
+          <w:tcPr>
+            <w:tcW w:w="0" w:type="auto"/>
+            <w:vAlign w:val="center"/>
+            <w:hideMark/>
+          </w:tcPr>
+          <w:p/>
+        </w:tc>
+      </w:tr>
+      <w:tr>
+        <w:trPr>
+          <w:tblCellSpacing w:w="15" w:type="dxa"/>
+        </w:trPr>
+        <w:tc>
+          <w:tcPr>
+            <w:tcW w:w="0" w:type="auto"/>
+            <w:vAlign w:val="center"/>
+            <w:hideMark/>
+          </w:tcPr>
+          <w:p>
+            <w:r>
+              <w:t>RF-021 - RF-022</w:t>
+            </w:r>
+          </w:p>
+        </w:tc>
+        <w:tc>
+          <w:tcPr>
+            <w:tcW w:w="0" w:type="auto"/>
+            <w:vAlign w:val="center"/>
+            <w:hideMark/>
+          </w:tcPr>
+          <w:p>
+            <w:r>
+              <w:t>inspiracion.html</w:t>
+            </w:r>
+          </w:p>
+        </w:tc>
+        <w:tc>
+          <w:tcPr>
+            <w:tcW w:w="0" w:type="auto"/>
+            <w:vAlign w:val="center"/>
+            <w:hideMark/>
+          </w:tcPr>
+          <w:p>
+            <w:r>
+              <w:t>Camila</w:t>
+            </w:r>
+          </w:p>
+        </w:tc>
+        <w:tc>
+          <w:tcPr>
+            <w:tcW w:w="0" w:type="auto"/>
+            <w:vAlign w:val="center"/>
+            <w:hideMark/>
+          </w:tcPr>
+          <w:p>
+            <w:r>
+              <w:rPr>
+                <w:rFonts w:ascii="Segoe UI Emoji" w:hAnsi="Segoe UI Emoji" w:cs="Segoe UI Emoji"/>
+              </w:rPr>
+              <w:t>🎨</w:t>
+            </w:r>
+            <w:r>
+              <w:t xml:space="preserve"> Estilizada (CSS)</w:t>
+            </w:r>
+          </w:p>
+        </w:tc>
+        <w:tc>
+          <w:tcPr>
+            <w:tcW w:w="0" w:type="auto"/>
+            <w:vAlign w:val="center"/>
+            <w:hideMark/>
+          </w:tcPr>
+          <w:p>
+            <w:r>
+              <w:t>Agregar filtros por categoría</w:t>
+            </w:r>
+          </w:p>
+        </w:tc>
+      </w:tr>
+      <w:tr>
+        <w:trPr>
+          <w:tblCellSpacing w:w="15" w:type="dxa"/>
+        </w:trPr>
+        <w:tc>
+          <w:tcPr>
+            <w:tcW w:w="0" w:type="auto"/>
+            <w:vAlign w:val="center"/>
+            <w:hideMark/>
+          </w:tcPr>
+          <w:p>
+            <w:r>
+              <w:t>RF-023 - RF-025</w:t>
+            </w:r>
+          </w:p>
+        </w:tc>
+        <w:tc>
+          <w:tcPr>
+            <w:tcW w:w="0" w:type="auto"/>
+            <w:vAlign w:val="center"/>
+            <w:hideMark/>
+          </w:tcPr>
+          <w:p>
+            <w:proofErr w:type="spellStart"/>
+            <w:r>
+              <w:t>admin</w:t>
+            </w:r>
+            <w:proofErr w:type="spellEnd"/>
+            <w:r>
+              <w:t>/opciones.html</w:t>
+            </w:r>
+          </w:p>
+        </w:tc>
+        <w:tc>
+          <w:tcPr>
+            <w:tcW w:w="0" w:type="auto"/>
+            <w:vAlign w:val="center"/>
+            <w:hideMark/>
+          </w:tcPr>
+          <w:p>
+            <w:r>
+              <w:t>Julián</w:t>
+            </w:r>
+          </w:p>
+        </w:tc>
+        <w:tc>
+          <w:tcPr>
+            <w:tcW w:w="0" w:type="auto"/>
+            <w:vAlign w:val="center"/>
+            <w:hideMark/>
+          </w:tcPr>
+          <w:p>
+            <w:r>
+              <w:rPr>
+                <w:rFonts w:ascii="Segoe UI Emoji" w:hAnsi="Segoe UI Emoji" w:cs="Segoe UI Emoji"/>
+              </w:rPr>
+              <w:t>❌</w:t>
+            </w:r>
+            <w:r>
+              <w:t xml:space="preserve"> No iniciada</w:t>
+            </w:r>
+          </w:p>
+        </w:tc>
+        <w:tc>
+          <w:tcPr>
+            <w:tcW w:w="0" w:type="auto"/>
+            <w:vAlign w:val="center"/>
+            <w:hideMark/>
+          </w:tcPr>
+          <w:p/>
+        </w:tc>
+      </w:tr>
+      <w:tr>
+        <w:trPr>
+          <w:tblCellSpacing w:w="15" w:type="dxa"/>
+        </w:trPr>
+        <w:tc>
+          <w:tcPr>
+            <w:tcW w:w="0" w:type="auto"/>
+            <w:vAlign w:val="center"/>
+            <w:hideMark/>
+          </w:tcPr>
+          <w:p>
+            <w:r>
+              <w:t>RF-026 - RF-030</w:t>
+            </w:r>
+          </w:p>
+        </w:tc>
+        <w:tc>
+          <w:tcPr>
+            <w:tcW w:w="0" w:type="auto"/>
+            <w:vAlign w:val="center"/>
+            <w:hideMark/>
+          </w:tcPr>
+          <w:p>
+            <w:proofErr w:type="spellStart"/>
+            <w:r>
+              <w:t>admin</w:t>
+            </w:r>
+            <w:proofErr w:type="spellEnd"/>
+            <w:r>
+              <w:t>/pedidos.html</w:t>
+            </w:r>
+          </w:p>
+        </w:tc>
+        <w:tc>
+          <w:tcPr>
+            <w:tcW w:w="0" w:type="auto"/>
+            <w:vAlign w:val="center"/>
+            <w:hideMark/>
+          </w:tcPr>
+          <w:p>
+            <w:r>
+              <w:t>Fabián</w:t>
+            </w:r>
+          </w:p>
+        </w:tc>
+        <w:tc>
+          <w:tcPr>
+            <w:tcW w:w="0" w:type="auto"/>
+            <w:vAlign w:val="center"/>
+            <w:hideMark/>
+          </w:tcPr>
+          <w:p>
+            <w:r>
+              <w:rPr>
+                <w:rFonts w:ascii="Segoe UI Emoji" w:hAnsi="Segoe UI Emoji" w:cs="Segoe UI Emoji"/>
+              </w:rPr>
+              <w:t>❌</w:t>
+            </w:r>
+            <w:r>
+              <w:t xml:space="preserve"> No iniciada</w:t>
+            </w:r>
+          </w:p>
+        </w:tc>
+        <w:tc>
+          <w:tcPr>
+            <w:tcW w:w="0" w:type="auto"/>
+            <w:vAlign w:val="center"/>
+            <w:hideMark/>
+          </w:tcPr>
+          <w:p/>
+        </w:tc>
+      </w:tr>
+      <w:tr>
+        <w:trPr>
+          <w:tblCellSpacing w:w="15" w:type="dxa"/>
+        </w:trPr>
+        <w:tc>
+          <w:tcPr>
+            <w:tcW w:w="0" w:type="auto"/>
+            <w:vAlign w:val="center"/>
+            <w:hideMark/>
+          </w:tcPr>
+          <w:p>
+            <w:r>
+              <w:t>RF-031 - RF-032</w:t>
+            </w:r>
+          </w:p>
+        </w:tc>
+        <w:tc>
+          <w:tcPr>
+            <w:tcW w:w="0" w:type="auto"/>
+            <w:vAlign w:val="center"/>
+            <w:hideMark/>
+          </w:tcPr>
+          <w:p>
+            <w:proofErr w:type="spellStart"/>
+            <w:r>
+              <w:t>admin</w:t>
+            </w:r>
+            <w:proofErr w:type="spellEnd"/>
+            <w:r>
+              <w:t>/portafolio.html</w:t>
+            </w:r>
+          </w:p>
+        </w:tc>
+        <w:tc>
+          <w:tcPr>
+            <w:tcW w:w="0" w:type="auto"/>
+            <w:vAlign w:val="center"/>
+            <w:hideMark/>
+          </w:tcPr>
+          <w:p>
+            <w:r>
+              <w:t>Camila</w:t>
+            </w:r>
+          </w:p>
+        </w:tc>
+        <w:tc>
+          <w:tcPr>
+            <w:tcW w:w="0" w:type="auto"/>
+            <w:vAlign w:val="center"/>
+            <w:hideMark/>
+          </w:tcPr>
+          <w:p>
+            <w:r>
+              <w:rPr>
+                <w:rFonts w:ascii="Segoe UI Emoji" w:hAnsi="Segoe UI Emoji" w:cs="Segoe UI Emoji"/>
+              </w:rPr>
+              <w:t>🧱</w:t>
+            </w:r>
+            <w:r>
+              <w:t xml:space="preserve"> Maquetada (HTML)</w:t>
+            </w:r>
+          </w:p>
+        </w:tc>
+        <w:tc>
+          <w:tcPr>
+            <w:tcW w:w="0" w:type="auto"/>
+            <w:vAlign w:val="center"/>
+            <w:hideMark/>
+          </w:tcPr>
+          <w:p>
+            <w:r>
+              <w:t>Agregar formulario de subida de imágenes</w:t>
+            </w:r>
+          </w:p>
+        </w:tc>
+      </w:tr>
+      <w:tr>
+        <w:trPr>
+          <w:tblCellSpacing w:w="15" w:type="dxa"/>
+        </w:trPr>
+        <w:tc>
+          <w:tcPr>
+            <w:tcW w:w="0" w:type="auto"/>
+            <w:vAlign w:val="center"/>
+            <w:hideMark/>
+          </w:tcPr>
+          <w:p>
+            <w:r>
+              <w:t>RF-033 - RF-036</w:t>
+            </w:r>
+          </w:p>
+        </w:tc>
+        <w:tc>
+          <w:tcPr>
+            <w:tcW w:w="0" w:type="auto"/>
+            <w:vAlign w:val="center"/>
+            <w:hideMark/>
+          </w:tcPr>
+          <w:p>
+            <w:proofErr w:type="spellStart"/>
+            <w:r>
+              <w:t>admin</w:t>
+            </w:r>
+            <w:proofErr w:type="spellEnd"/>
+            <w:r>
+              <w:t>/reportes.html</w:t>
+            </w:r>
+          </w:p>
+        </w:tc>
+        <w:tc>
+          <w:tcPr>
+            <w:tcW w:w="0" w:type="auto"/>
+            <w:vAlign w:val="center"/>
+            <w:hideMark/>
+          </w:tcPr>
+          <w:p>
+            <w:r>
+              <w:t>Julián</w:t>
+            </w:r>
+          </w:p>
+        </w:tc>
+        <w:tc>
+          <w:tcPr>
+            <w:tcW w:w="0" w:type="auto"/>
+            <w:vAlign w:val="center"/>
+            <w:hideMark/>
+          </w:tcPr>
+          <w:p>
+            <w:r>
+              <w:rPr>
+                <w:rFonts w:ascii="Segoe UI Emoji" w:hAnsi="Segoe UI Emoji" w:cs="Segoe UI Emoji"/>
+              </w:rPr>
+              <w:t>❌</w:t>
+            </w:r>
+            <w:r>
+              <w:t xml:space="preserve"> No iniciada</w:t>
+            </w:r>
+          </w:p>
+        </w:tc>
+        <w:tc>
+          <w:tcPr>
+            <w:tcW w:w="0" w:type="auto"/>
+            <w:vAlign w:val="center"/>
+            <w:hideMark/>
+          </w:tcPr>
+          <w:p/>
+        </w:tc>
+      </w:tr>
+      <w:tr>
+        <w:trPr>
+          <w:tblCellSpacing w:w="15" w:type="dxa"/>
+        </w:trPr>
+        <w:tc>
+          <w:tcPr>
+            <w:tcW w:w="0" w:type="auto"/>
+            <w:vAlign w:val="center"/>
+            <w:hideMark/>
+          </w:tcPr>
+          <w:p>
+            <w:r>
+              <w:t>Página general</w:t>
+            </w:r>
+          </w:p>
+        </w:tc>
+        <w:tc>
+          <w:tcPr>
+            <w:tcW w:w="0" w:type="auto"/>
+            <w:vAlign w:val="center"/>
+            <w:hideMark/>
+          </w:tcPr>
+          <w:p>
+            <w:r>
+              <w:t>index.html</w:t>
+            </w:r>
+          </w:p>
+        </w:tc>
+        <w:tc>
+          <w:tcPr>
+            <w:tcW w:w="0" w:type="auto"/>
+            <w:vAlign w:val="center"/>
+            <w:hideMark/>
+          </w:tcPr>
+          <w:p>
+            <w:r>
+              <w:t>Fabián</w:t>
+            </w:r>
+          </w:p>
+        </w:tc>
+        <w:tc>
+          <w:tcPr>
+            <w:tcW w:w="0" w:type="auto"/>
+            <w:vAlign w:val="center"/>
+            <w:hideMark/>
+          </w:tcPr>
+          <w:p>
+            <w:r>
+              <w:rPr>
+                <w:rFonts w:ascii="Segoe UI Emoji" w:hAnsi="Segoe UI Emoji" w:cs="Segoe UI Emoji"/>
+              </w:rPr>
+              <w:t>🎨</w:t>
+            </w:r>
+            <w:r>
+              <w:t xml:space="preserve"> Estilizada (CSS)</w:t>
+            </w:r>
+          </w:p>
+        </w:tc>
+        <w:tc>
+          <w:tcPr>
+            <w:tcW w:w="0" w:type="auto"/>
+            <w:vAlign w:val="center"/>
+            <w:hideMark/>
+          </w:tcPr>
+          <w:p>
+            <w:r>
+              <w:t>Falta responsive y animación de botones</w:t>
+            </w:r>
+          </w:p>
+        </w:tc>
+      </w:tr>
+    </w:tbl>
     <w:p/>
     <w:sectPr>
       <w:pgSz w:w="12240" w:h="15840"/>
@@ -3094,7 +4309,6 @@
   <w:style w:type="character" w:default="1" w:styleId="Fuentedeprrafopredeter">
     <w:name w:val="Default Paragraph Font"/>
     <w:uiPriority w:val="1"/>
-    <w:semiHidden/>
     <w:unhideWhenUsed/>
   </w:style>
   <w:style w:type="table" w:default="1" w:styleId="Tablanormal">

</xml_diff>